<commit_message>
Modified Tables and New Figures
</commit_message>
<xml_diff>
--- a/analysis-results/TimeSeriesResults/AlphaDiversityVariability/Mean Coefficient of Variation – Shannon Diversity.docx
+++ b/analysis-results/TimeSeriesResults/AlphaDiversityVariability/Mean Coefficient of Variation – Shannon Diversity.docx
@@ -890,6 +890,12 @@
                 <w:rFonts w:ascii="Times New Roman" w:hAnsi="Times New Roman" w:cs="Times New Roman"/>
               </w:rPr>
             </w:pPr>
+            <w:r>
+              <w:rPr>
+                <w:rFonts w:ascii="Times New Roman" w:hAnsi="Times New Roman" w:cs="Times New Roman"/>
+              </w:rPr>
+              <w:t>0.259</w:t>
+            </w:r>
           </w:p>
         </w:tc>
         <w:tc>
@@ -906,6 +912,12 @@
                 <w:rFonts w:ascii="Times New Roman" w:hAnsi="Times New Roman" w:cs="Times New Roman"/>
               </w:rPr>
             </w:pPr>
+            <w:r>
+              <w:rPr>
+                <w:rFonts w:ascii="Times New Roman" w:hAnsi="Times New Roman" w:cs="Times New Roman"/>
+              </w:rPr>
+              <w:t>0.225</w:t>
+            </w:r>
           </w:p>
         </w:tc>
         <w:tc>
@@ -922,6 +934,12 @@
                 <w:rFonts w:ascii="Times New Roman" w:hAnsi="Times New Roman" w:cs="Times New Roman"/>
               </w:rPr>
             </w:pPr>
+            <w:r>
+              <w:rPr>
+                <w:rFonts w:ascii="Times New Roman" w:hAnsi="Times New Roman" w:cs="Times New Roman"/>
+              </w:rPr>
+              <w:t>0.142</w:t>
+            </w:r>
           </w:p>
         </w:tc>
         <w:tc>
@@ -938,6 +956,12 @@
                 <w:rFonts w:ascii="Times New Roman" w:hAnsi="Times New Roman" w:cs="Times New Roman"/>
               </w:rPr>
             </w:pPr>
+            <w:r>
+              <w:rPr>
+                <w:rFonts w:ascii="Times New Roman" w:hAnsi="Times New Roman" w:cs="Times New Roman"/>
+              </w:rPr>
+              <w:t>0.120</w:t>
+            </w:r>
           </w:p>
         </w:tc>
       </w:tr>
@@ -1831,6 +1855,12 @@
                 <w:rFonts w:ascii="Times New Roman" w:hAnsi="Times New Roman" w:cs="Times New Roman"/>
               </w:rPr>
             </w:pPr>
+            <w:r>
+              <w:rPr>
+                <w:rFonts w:ascii="Times New Roman" w:hAnsi="Times New Roman" w:cs="Times New Roman"/>
+              </w:rPr>
+              <w:t>0.233</w:t>
+            </w:r>
           </w:p>
         </w:tc>
         <w:tc>
@@ -1847,6 +1877,12 @@
                 <w:rFonts w:ascii="Times New Roman" w:hAnsi="Times New Roman" w:cs="Times New Roman"/>
               </w:rPr>
             </w:pPr>
+            <w:r>
+              <w:rPr>
+                <w:rFonts w:ascii="Times New Roman" w:hAnsi="Times New Roman" w:cs="Times New Roman"/>
+              </w:rPr>
+              <w:t>0.247</w:t>
+            </w:r>
           </w:p>
         </w:tc>
         <w:tc>
@@ -1861,8 +1897,16 @@
               <w:jc w:val="center"/>
               <w:rPr>
                 <w:rFonts w:ascii="Times New Roman" w:hAnsi="Times New Roman" w:cs="Times New Roman"/>
-              </w:rPr>
-            </w:pPr>
+                <w:b/>
+              </w:rPr>
+            </w:pPr>
+            <w:r>
+              <w:rPr>
+                <w:rFonts w:ascii="Times New Roman" w:hAnsi="Times New Roman" w:cs="Times New Roman"/>
+                <w:b/>
+              </w:rPr>
+              <w:t>0.169</w:t>
+            </w:r>
           </w:p>
         </w:tc>
         <w:tc>
@@ -1877,8 +1921,16 @@
               <w:jc w:val="center"/>
               <w:rPr>
                 <w:rFonts w:ascii="Times New Roman" w:hAnsi="Times New Roman" w:cs="Times New Roman"/>
-              </w:rPr>
-            </w:pPr>
+                <w:b/>
+              </w:rPr>
+            </w:pPr>
+            <w:r>
+              <w:rPr>
+                <w:rFonts w:ascii="Times New Roman" w:hAnsi="Times New Roman" w:cs="Times New Roman"/>
+                <w:b/>
+              </w:rPr>
+              <w:t>0.123</w:t>
+            </w:r>
           </w:p>
         </w:tc>
       </w:tr>
@@ -2683,47 +2735,75 @@
               <w:jc w:val="center"/>
               <w:rPr>
                 <w:rFonts w:ascii="Times New Roman" w:hAnsi="Times New Roman" w:cs="Times New Roman"/>
-              </w:rPr>
-            </w:pPr>
-          </w:p>
-        </w:tc>
-        <w:tc>
-          <w:tcPr>
-            <w:tcW w:w="0" w:type="auto"/>
-          </w:tcPr>
-          <w:p>
-            <w:pPr>
-              <w:jc w:val="center"/>
-              <w:rPr>
-                <w:rFonts w:ascii="Times New Roman" w:hAnsi="Times New Roman" w:cs="Times New Roman"/>
-              </w:rPr>
-            </w:pPr>
-          </w:p>
-        </w:tc>
-        <w:tc>
-          <w:tcPr>
-            <w:tcW w:w="0" w:type="auto"/>
-          </w:tcPr>
-          <w:p>
-            <w:pPr>
-              <w:jc w:val="center"/>
-              <w:rPr>
-                <w:rFonts w:ascii="Times New Roman" w:hAnsi="Times New Roman" w:cs="Times New Roman"/>
-              </w:rPr>
-            </w:pPr>
-          </w:p>
-        </w:tc>
-        <w:tc>
-          <w:tcPr>
-            <w:tcW w:w="0" w:type="auto"/>
-          </w:tcPr>
-          <w:p>
-            <w:pPr>
-              <w:jc w:val="center"/>
-              <w:rPr>
-                <w:rFonts w:ascii="Times New Roman" w:hAnsi="Times New Roman" w:cs="Times New Roman"/>
-              </w:rPr>
-            </w:pPr>
+                <w:b/>
+              </w:rPr>
+            </w:pPr>
+            <w:r>
+              <w:rPr>
+                <w:rFonts w:ascii="Times New Roman" w:hAnsi="Times New Roman" w:cs="Times New Roman"/>
+                <w:b/>
+              </w:rPr>
+              <w:t>0.297</w:t>
+            </w:r>
+          </w:p>
+        </w:tc>
+        <w:tc>
+          <w:tcPr>
+            <w:tcW w:w="0" w:type="auto"/>
+          </w:tcPr>
+          <w:p>
+            <w:pPr>
+              <w:jc w:val="center"/>
+              <w:rPr>
+                <w:rFonts w:ascii="Times New Roman" w:hAnsi="Times New Roman" w:cs="Times New Roman"/>
+                <w:b/>
+              </w:rPr>
+            </w:pPr>
+            <w:r>
+              <w:rPr>
+                <w:rFonts w:ascii="Times New Roman" w:hAnsi="Times New Roman" w:cs="Times New Roman"/>
+                <w:b/>
+              </w:rPr>
+              <w:t>0.209</w:t>
+            </w:r>
+          </w:p>
+        </w:tc>
+        <w:tc>
+          <w:tcPr>
+            <w:tcW w:w="0" w:type="auto"/>
+          </w:tcPr>
+          <w:p>
+            <w:pPr>
+              <w:jc w:val="center"/>
+              <w:rPr>
+                <w:rFonts w:ascii="Times New Roman" w:hAnsi="Times New Roman" w:cs="Times New Roman"/>
+              </w:rPr>
+            </w:pPr>
+            <w:r>
+              <w:rPr>
+                <w:rFonts w:ascii="Times New Roman" w:hAnsi="Times New Roman" w:cs="Times New Roman"/>
+              </w:rPr>
+              <w:t>0.151</w:t>
+            </w:r>
+          </w:p>
+        </w:tc>
+        <w:tc>
+          <w:tcPr>
+            <w:tcW w:w="0" w:type="auto"/>
+          </w:tcPr>
+          <w:p>
+            <w:pPr>
+              <w:jc w:val="center"/>
+              <w:rPr>
+                <w:rFonts w:ascii="Times New Roman" w:hAnsi="Times New Roman" w:cs="Times New Roman"/>
+              </w:rPr>
+            </w:pPr>
+            <w:r>
+              <w:rPr>
+                <w:rFonts w:ascii="Times New Roman" w:hAnsi="Times New Roman" w:cs="Times New Roman"/>
+              </w:rPr>
+              <w:t>0.130</w:t>
+            </w:r>
           </w:p>
         </w:tc>
       </w:tr>
@@ -3498,19 +3578,31 @@
                 <w:rFonts w:ascii="Times New Roman" w:hAnsi="Times New Roman" w:cs="Times New Roman"/>
               </w:rPr>
             </w:pPr>
-          </w:p>
-        </w:tc>
-        <w:tc>
-          <w:tcPr>
-            <w:tcW w:w="0" w:type="auto"/>
-          </w:tcPr>
-          <w:p>
-            <w:pPr>
-              <w:jc w:val="center"/>
-              <w:rPr>
-                <w:rFonts w:ascii="Times New Roman" w:hAnsi="Times New Roman" w:cs="Times New Roman"/>
-              </w:rPr>
-            </w:pPr>
+            <w:r>
+              <w:rPr>
+                <w:rFonts w:ascii="Times New Roman" w:hAnsi="Times New Roman" w:cs="Times New Roman"/>
+              </w:rPr>
+              <w:t>0.268</w:t>
+            </w:r>
+          </w:p>
+        </w:tc>
+        <w:tc>
+          <w:tcPr>
+            <w:tcW w:w="0" w:type="auto"/>
+          </w:tcPr>
+          <w:p>
+            <w:pPr>
+              <w:jc w:val="center"/>
+              <w:rPr>
+                <w:rFonts w:ascii="Times New Roman" w:hAnsi="Times New Roman" w:cs="Times New Roman"/>
+              </w:rPr>
+            </w:pPr>
+            <w:r>
+              <w:rPr>
+                <w:rFonts w:ascii="Times New Roman" w:hAnsi="Times New Roman" w:cs="Times New Roman"/>
+              </w:rPr>
+              <w:t>0.227</w:t>
+            </w:r>
           </w:p>
         </w:tc>
         <w:tc>
@@ -3525,20 +3617,34 @@
                 <w:b/>
               </w:rPr>
             </w:pPr>
-          </w:p>
-        </w:tc>
-        <w:tc>
-          <w:tcPr>
-            <w:tcW w:w="0" w:type="auto"/>
-          </w:tcPr>
-          <w:p>
-            <w:pPr>
-              <w:jc w:val="center"/>
+            <w:r>
               <w:rPr>
                 <w:rFonts w:ascii="Times New Roman" w:hAnsi="Times New Roman" w:cs="Times New Roman"/>
                 <w:b/>
               </w:rPr>
-            </w:pPr>
+              <w:t>0.113</w:t>
+            </w:r>
+          </w:p>
+        </w:tc>
+        <w:tc>
+          <w:tcPr>
+            <w:tcW w:w="0" w:type="auto"/>
+          </w:tcPr>
+          <w:p>
+            <w:pPr>
+              <w:jc w:val="center"/>
+              <w:rPr>
+                <w:rFonts w:ascii="Times New Roman" w:hAnsi="Times New Roman" w:cs="Times New Roman"/>
+                <w:b/>
+              </w:rPr>
+            </w:pPr>
+            <w:r>
+              <w:rPr>
+                <w:rFonts w:ascii="Times New Roman" w:hAnsi="Times New Roman" w:cs="Times New Roman"/>
+                <w:b/>
+              </w:rPr>
+              <w:t>0.146</w:t>
+            </w:r>
           </w:p>
         </w:tc>
       </w:tr>
@@ -4301,45 +4407,69 @@
                 <w:rFonts w:ascii="Times New Roman" w:hAnsi="Times New Roman" w:cs="Times New Roman"/>
               </w:rPr>
             </w:pPr>
-          </w:p>
-        </w:tc>
-        <w:tc>
-          <w:tcPr>
-            <w:tcW w:w="0" w:type="auto"/>
-          </w:tcPr>
-          <w:p>
-            <w:pPr>
-              <w:jc w:val="center"/>
-              <w:rPr>
-                <w:rFonts w:ascii="Times New Roman" w:hAnsi="Times New Roman" w:cs="Times New Roman"/>
-              </w:rPr>
-            </w:pPr>
-          </w:p>
-        </w:tc>
-        <w:tc>
-          <w:tcPr>
-            <w:tcW w:w="0" w:type="auto"/>
-          </w:tcPr>
-          <w:p>
-            <w:pPr>
-              <w:jc w:val="center"/>
-              <w:rPr>
-                <w:rFonts w:ascii="Times New Roman" w:hAnsi="Times New Roman" w:cs="Times New Roman"/>
-              </w:rPr>
-            </w:pPr>
-          </w:p>
-        </w:tc>
-        <w:tc>
-          <w:tcPr>
-            <w:tcW w:w="0" w:type="auto"/>
-          </w:tcPr>
-          <w:p>
-            <w:pPr>
-              <w:jc w:val="center"/>
-              <w:rPr>
-                <w:rFonts w:ascii="Times New Roman" w:hAnsi="Times New Roman" w:cs="Times New Roman"/>
-              </w:rPr>
-            </w:pPr>
+            <w:r>
+              <w:rPr>
+                <w:rFonts w:ascii="Times New Roman" w:hAnsi="Times New Roman" w:cs="Times New Roman"/>
+              </w:rPr>
+              <w:t>0.245</w:t>
+            </w:r>
+          </w:p>
+        </w:tc>
+        <w:tc>
+          <w:tcPr>
+            <w:tcW w:w="0" w:type="auto"/>
+          </w:tcPr>
+          <w:p>
+            <w:pPr>
+              <w:jc w:val="center"/>
+              <w:rPr>
+                <w:rFonts w:ascii="Times New Roman" w:hAnsi="Times New Roman" w:cs="Times New Roman"/>
+              </w:rPr>
+            </w:pPr>
+            <w:r>
+              <w:rPr>
+                <w:rFonts w:ascii="Times New Roman" w:hAnsi="Times New Roman" w:cs="Times New Roman"/>
+              </w:rPr>
+              <w:t>0.244</w:t>
+            </w:r>
+          </w:p>
+        </w:tc>
+        <w:tc>
+          <w:tcPr>
+            <w:tcW w:w="0" w:type="auto"/>
+          </w:tcPr>
+          <w:p>
+            <w:pPr>
+              <w:jc w:val="center"/>
+              <w:rPr>
+                <w:rFonts w:ascii="Times New Roman" w:hAnsi="Times New Roman" w:cs="Times New Roman"/>
+              </w:rPr>
+            </w:pPr>
+            <w:r>
+              <w:rPr>
+                <w:rFonts w:ascii="Times New Roman" w:hAnsi="Times New Roman" w:cs="Times New Roman"/>
+              </w:rPr>
+              <w:t>0.113</w:t>
+            </w:r>
+          </w:p>
+        </w:tc>
+        <w:tc>
+          <w:tcPr>
+            <w:tcW w:w="0" w:type="auto"/>
+          </w:tcPr>
+          <w:p>
+            <w:pPr>
+              <w:jc w:val="center"/>
+              <w:rPr>
+                <w:rFonts w:ascii="Times New Roman" w:hAnsi="Times New Roman" w:cs="Times New Roman"/>
+              </w:rPr>
+            </w:pPr>
+            <w:r>
+              <w:rPr>
+                <w:rFonts w:ascii="Times New Roman" w:hAnsi="Times New Roman" w:cs="Times New Roman"/>
+              </w:rPr>
+              <w:t>0.138</w:t>
+            </w:r>
           </w:p>
         </w:tc>
       </w:tr>
@@ -5103,47 +5233,69 @@
                 <w:rFonts w:ascii="Times New Roman" w:hAnsi="Times New Roman" w:cs="Times New Roman"/>
               </w:rPr>
             </w:pPr>
-          </w:p>
-        </w:tc>
-        <w:tc>
-          <w:tcPr>
-            <w:tcW w:w="0" w:type="auto"/>
-          </w:tcPr>
-          <w:p>
-            <w:pPr>
-              <w:jc w:val="center"/>
-              <w:rPr>
-                <w:rFonts w:ascii="Times New Roman" w:hAnsi="Times New Roman" w:cs="Times New Roman"/>
-              </w:rPr>
-            </w:pPr>
-          </w:p>
-        </w:tc>
-        <w:tc>
-          <w:tcPr>
-            <w:tcW w:w="0" w:type="auto"/>
-          </w:tcPr>
-          <w:p>
-            <w:pPr>
-              <w:jc w:val="center"/>
-              <w:rPr>
-                <w:rFonts w:ascii="Times New Roman" w:hAnsi="Times New Roman" w:cs="Times New Roman"/>
-                <w:b/>
-              </w:rPr>
-            </w:pPr>
-          </w:p>
-        </w:tc>
-        <w:tc>
-          <w:tcPr>
-            <w:tcW w:w="0" w:type="auto"/>
-          </w:tcPr>
-          <w:p>
-            <w:pPr>
-              <w:jc w:val="center"/>
-              <w:rPr>
-                <w:rFonts w:ascii="Times New Roman" w:hAnsi="Times New Roman" w:cs="Times New Roman"/>
-                <w:b/>
-              </w:rPr>
-            </w:pPr>
+            <w:r>
+              <w:rPr>
+                <w:rFonts w:ascii="Times New Roman" w:hAnsi="Times New Roman" w:cs="Times New Roman"/>
+              </w:rPr>
+              <w:t>0.237</w:t>
+            </w:r>
+          </w:p>
+        </w:tc>
+        <w:tc>
+          <w:tcPr>
+            <w:tcW w:w="0" w:type="auto"/>
+          </w:tcPr>
+          <w:p>
+            <w:pPr>
+              <w:jc w:val="center"/>
+              <w:rPr>
+                <w:rFonts w:ascii="Times New Roman" w:hAnsi="Times New Roman" w:cs="Times New Roman"/>
+              </w:rPr>
+            </w:pPr>
+            <w:r>
+              <w:rPr>
+                <w:rFonts w:ascii="Times New Roman" w:hAnsi="Times New Roman" w:cs="Times New Roman"/>
+              </w:rPr>
+              <w:t>0.249</w:t>
+            </w:r>
+          </w:p>
+        </w:tc>
+        <w:tc>
+          <w:tcPr>
+            <w:tcW w:w="0" w:type="auto"/>
+          </w:tcPr>
+          <w:p>
+            <w:pPr>
+              <w:jc w:val="center"/>
+              <w:rPr>
+                <w:rFonts w:ascii="Times New Roman" w:hAnsi="Times New Roman" w:cs="Times New Roman"/>
+              </w:rPr>
+            </w:pPr>
+            <w:r>
+              <w:rPr>
+                <w:rFonts w:ascii="Times New Roman" w:hAnsi="Times New Roman" w:cs="Times New Roman"/>
+              </w:rPr>
+              <w:t>0.151</w:t>
+            </w:r>
+          </w:p>
+        </w:tc>
+        <w:tc>
+          <w:tcPr>
+            <w:tcW w:w="0" w:type="auto"/>
+          </w:tcPr>
+          <w:p>
+            <w:pPr>
+              <w:jc w:val="center"/>
+              <w:rPr>
+                <w:rFonts w:ascii="Times New Roman" w:hAnsi="Times New Roman" w:cs="Times New Roman"/>
+              </w:rPr>
+            </w:pPr>
+            <w:r>
+              <w:rPr>
+                <w:rFonts w:ascii="Times New Roman" w:hAnsi="Times New Roman" w:cs="Times New Roman"/>
+              </w:rPr>
+              <w:t>0.121</w:t>
+            </w:r>
           </w:p>
         </w:tc>
       </w:tr>
@@ -5906,45 +6058,69 @@
                 <w:rFonts w:ascii="Times New Roman" w:hAnsi="Times New Roman" w:cs="Times New Roman"/>
               </w:rPr>
             </w:pPr>
-          </w:p>
-        </w:tc>
-        <w:tc>
-          <w:tcPr>
-            <w:tcW w:w="0" w:type="auto"/>
-          </w:tcPr>
-          <w:p>
-            <w:pPr>
-              <w:jc w:val="center"/>
-              <w:rPr>
-                <w:rFonts w:ascii="Times New Roman" w:hAnsi="Times New Roman" w:cs="Times New Roman"/>
-              </w:rPr>
-            </w:pPr>
-          </w:p>
-        </w:tc>
-        <w:tc>
-          <w:tcPr>
-            <w:tcW w:w="0" w:type="auto"/>
-          </w:tcPr>
-          <w:p>
-            <w:pPr>
-              <w:jc w:val="center"/>
-              <w:rPr>
-                <w:rFonts w:ascii="Times New Roman" w:hAnsi="Times New Roman" w:cs="Times New Roman"/>
-              </w:rPr>
-            </w:pPr>
-          </w:p>
-        </w:tc>
-        <w:tc>
-          <w:tcPr>
-            <w:tcW w:w="0" w:type="auto"/>
-          </w:tcPr>
-          <w:p>
-            <w:pPr>
-              <w:jc w:val="center"/>
-              <w:rPr>
-                <w:rFonts w:ascii="Times New Roman" w:hAnsi="Times New Roman" w:cs="Times New Roman"/>
-              </w:rPr>
-            </w:pPr>
+            <w:r>
+              <w:rPr>
+                <w:rFonts w:ascii="Times New Roman" w:hAnsi="Times New Roman" w:cs="Times New Roman"/>
+              </w:rPr>
+              <w:t>0.248</w:t>
+            </w:r>
+          </w:p>
+        </w:tc>
+        <w:tc>
+          <w:tcPr>
+            <w:tcW w:w="0" w:type="auto"/>
+          </w:tcPr>
+          <w:p>
+            <w:pPr>
+              <w:jc w:val="center"/>
+              <w:rPr>
+                <w:rFonts w:ascii="Times New Roman" w:hAnsi="Times New Roman" w:cs="Times New Roman"/>
+              </w:rPr>
+            </w:pPr>
+            <w:r>
+              <w:rPr>
+                <w:rFonts w:ascii="Times New Roman" w:hAnsi="Times New Roman" w:cs="Times New Roman"/>
+              </w:rPr>
+              <w:t>0.241</w:t>
+            </w:r>
+          </w:p>
+        </w:tc>
+        <w:tc>
+          <w:tcPr>
+            <w:tcW w:w="0" w:type="auto"/>
+          </w:tcPr>
+          <w:p>
+            <w:pPr>
+              <w:jc w:val="center"/>
+              <w:rPr>
+                <w:rFonts w:ascii="Times New Roman" w:hAnsi="Times New Roman" w:cs="Times New Roman"/>
+              </w:rPr>
+            </w:pPr>
+            <w:r>
+              <w:rPr>
+                <w:rFonts w:ascii="Times New Roman" w:hAnsi="Times New Roman" w:cs="Times New Roman"/>
+              </w:rPr>
+              <w:t>0.141</w:t>
+            </w:r>
+          </w:p>
+        </w:tc>
+        <w:tc>
+          <w:tcPr>
+            <w:tcW w:w="0" w:type="auto"/>
+          </w:tcPr>
+          <w:p>
+            <w:pPr>
+              <w:jc w:val="center"/>
+              <w:rPr>
+                <w:rFonts w:ascii="Times New Roman" w:hAnsi="Times New Roman" w:cs="Times New Roman"/>
+              </w:rPr>
+            </w:pPr>
+            <w:r>
+              <w:rPr>
+                <w:rFonts w:ascii="Times New Roman" w:hAnsi="Times New Roman" w:cs="Times New Roman"/>
+              </w:rPr>
+              <w:t>0.125</w:t>
+            </w:r>
           </w:p>
         </w:tc>
       </w:tr>
@@ -6768,47 +6944,75 @@
               <w:jc w:val="center"/>
               <w:rPr>
                 <w:rFonts w:ascii="Times New Roman" w:hAnsi="Times New Roman" w:cs="Times New Roman"/>
-              </w:rPr>
-            </w:pPr>
-          </w:p>
-        </w:tc>
-        <w:tc>
-          <w:tcPr>
-            <w:tcW w:w="0" w:type="auto"/>
-          </w:tcPr>
-          <w:p>
-            <w:pPr>
-              <w:jc w:val="center"/>
-              <w:rPr>
-                <w:rFonts w:ascii="Times New Roman" w:hAnsi="Times New Roman" w:cs="Times New Roman"/>
-              </w:rPr>
-            </w:pPr>
-          </w:p>
-        </w:tc>
-        <w:tc>
-          <w:tcPr>
-            <w:tcW w:w="0" w:type="auto"/>
-          </w:tcPr>
-          <w:p>
-            <w:pPr>
-              <w:jc w:val="center"/>
-              <w:rPr>
-                <w:rFonts w:ascii="Times New Roman" w:hAnsi="Times New Roman" w:cs="Times New Roman"/>
-              </w:rPr>
-            </w:pPr>
-          </w:p>
-        </w:tc>
-        <w:tc>
-          <w:tcPr>
-            <w:tcW w:w="0" w:type="auto"/>
-          </w:tcPr>
-          <w:p>
-            <w:pPr>
-              <w:jc w:val="center"/>
-              <w:rPr>
-                <w:rFonts w:ascii="Times New Roman" w:hAnsi="Times New Roman" w:cs="Times New Roman"/>
-              </w:rPr>
-            </w:pPr>
+                <w:b/>
+              </w:rPr>
+            </w:pPr>
+            <w:r>
+              <w:rPr>
+                <w:rFonts w:ascii="Times New Roman" w:hAnsi="Times New Roman" w:cs="Times New Roman"/>
+                <w:b/>
+              </w:rPr>
+              <w:t>0.203</w:t>
+            </w:r>
+          </w:p>
+        </w:tc>
+        <w:tc>
+          <w:tcPr>
+            <w:tcW w:w="0" w:type="auto"/>
+          </w:tcPr>
+          <w:p>
+            <w:pPr>
+              <w:jc w:val="center"/>
+              <w:rPr>
+                <w:rFonts w:ascii="Times New Roman" w:hAnsi="Times New Roman" w:cs="Times New Roman"/>
+                <w:b/>
+              </w:rPr>
+            </w:pPr>
+            <w:r>
+              <w:rPr>
+                <w:rFonts w:ascii="Times New Roman" w:hAnsi="Times New Roman" w:cs="Times New Roman"/>
+                <w:b/>
+              </w:rPr>
+              <w:t>0.265</w:t>
+            </w:r>
+          </w:p>
+        </w:tc>
+        <w:tc>
+          <w:tcPr>
+            <w:tcW w:w="0" w:type="auto"/>
+          </w:tcPr>
+          <w:p>
+            <w:pPr>
+              <w:jc w:val="center"/>
+              <w:rPr>
+                <w:rFonts w:ascii="Times New Roman" w:hAnsi="Times New Roman" w:cs="Times New Roman"/>
+              </w:rPr>
+            </w:pPr>
+            <w:r>
+              <w:rPr>
+                <w:rFonts w:ascii="Times New Roman" w:hAnsi="Times New Roman" w:cs="Times New Roman"/>
+              </w:rPr>
+              <w:t>0.146</w:t>
+            </w:r>
+          </w:p>
+        </w:tc>
+        <w:tc>
+          <w:tcPr>
+            <w:tcW w:w="0" w:type="auto"/>
+          </w:tcPr>
+          <w:p>
+            <w:pPr>
+              <w:jc w:val="center"/>
+              <w:rPr>
+                <w:rFonts w:ascii="Times New Roman" w:hAnsi="Times New Roman" w:cs="Times New Roman"/>
+              </w:rPr>
+            </w:pPr>
+            <w:r>
+              <w:rPr>
+                <w:rFonts w:ascii="Times New Roman" w:hAnsi="Times New Roman" w:cs="Times New Roman"/>
+              </w:rPr>
+              <w:t>0.126</w:t>
+            </w:r>
           </w:p>
         </w:tc>
       </w:tr>
@@ -7629,45 +7833,69 @@
                 <w:rFonts w:ascii="Times New Roman" w:hAnsi="Times New Roman" w:cs="Times New Roman"/>
               </w:rPr>
             </w:pPr>
-          </w:p>
-        </w:tc>
-        <w:tc>
-          <w:tcPr>
-            <w:tcW w:w="0" w:type="auto"/>
-          </w:tcPr>
-          <w:p>
-            <w:pPr>
-              <w:jc w:val="center"/>
-              <w:rPr>
-                <w:rFonts w:ascii="Times New Roman" w:hAnsi="Times New Roman" w:cs="Times New Roman"/>
-              </w:rPr>
-            </w:pPr>
-          </w:p>
-        </w:tc>
-        <w:tc>
-          <w:tcPr>
-            <w:tcW w:w="0" w:type="auto"/>
-          </w:tcPr>
-          <w:p>
-            <w:pPr>
-              <w:jc w:val="center"/>
-              <w:rPr>
-                <w:rFonts w:ascii="Times New Roman" w:hAnsi="Times New Roman" w:cs="Times New Roman"/>
-              </w:rPr>
-            </w:pPr>
-          </w:p>
-        </w:tc>
-        <w:tc>
-          <w:tcPr>
-            <w:tcW w:w="0" w:type="auto"/>
-          </w:tcPr>
-          <w:p>
-            <w:pPr>
-              <w:jc w:val="center"/>
-              <w:rPr>
-                <w:rFonts w:ascii="Times New Roman" w:hAnsi="Times New Roman" w:cs="Times New Roman"/>
-              </w:rPr>
-            </w:pPr>
+            <w:r>
+              <w:rPr>
+                <w:rFonts w:ascii="Times New Roman" w:hAnsi="Times New Roman" w:cs="Times New Roman"/>
+              </w:rPr>
+              <w:t>0.214</w:t>
+            </w:r>
+          </w:p>
+        </w:tc>
+        <w:tc>
+          <w:tcPr>
+            <w:tcW w:w="0" w:type="auto"/>
+          </w:tcPr>
+          <w:p>
+            <w:pPr>
+              <w:jc w:val="center"/>
+              <w:rPr>
+                <w:rFonts w:ascii="Times New Roman" w:hAnsi="Times New Roman" w:cs="Times New Roman"/>
+              </w:rPr>
+            </w:pPr>
+            <w:r>
+              <w:rPr>
+                <w:rFonts w:ascii="Times New Roman" w:hAnsi="Times New Roman" w:cs="Times New Roman"/>
+              </w:rPr>
+              <w:t>0.254</w:t>
+            </w:r>
+          </w:p>
+        </w:tc>
+        <w:tc>
+          <w:tcPr>
+            <w:tcW w:w="0" w:type="auto"/>
+          </w:tcPr>
+          <w:p>
+            <w:pPr>
+              <w:jc w:val="center"/>
+              <w:rPr>
+                <w:rFonts w:ascii="Times New Roman" w:hAnsi="Times New Roman" w:cs="Times New Roman"/>
+              </w:rPr>
+            </w:pPr>
+            <w:r>
+              <w:rPr>
+                <w:rFonts w:ascii="Times New Roman" w:hAnsi="Times New Roman" w:cs="Times New Roman"/>
+              </w:rPr>
+              <w:t>0.137</w:t>
+            </w:r>
+          </w:p>
+        </w:tc>
+        <w:tc>
+          <w:tcPr>
+            <w:tcW w:w="0" w:type="auto"/>
+          </w:tcPr>
+          <w:p>
+            <w:pPr>
+              <w:jc w:val="center"/>
+              <w:rPr>
+                <w:rFonts w:ascii="Times New Roman" w:hAnsi="Times New Roman" w:cs="Times New Roman"/>
+              </w:rPr>
+            </w:pPr>
+            <w:r>
+              <w:rPr>
+                <w:rFonts w:ascii="Times New Roman" w:hAnsi="Times New Roman" w:cs="Times New Roman"/>
+              </w:rPr>
+              <w:t>0.131</w:t>
+            </w:r>
           </w:p>
         </w:tc>
       </w:tr>
@@ -8488,45 +8716,69 @@
                 <w:rFonts w:ascii="Times New Roman" w:hAnsi="Times New Roman" w:cs="Times New Roman"/>
               </w:rPr>
             </w:pPr>
-          </w:p>
-        </w:tc>
-        <w:tc>
-          <w:tcPr>
-            <w:tcW w:w="0" w:type="auto"/>
-          </w:tcPr>
-          <w:p>
-            <w:pPr>
-              <w:jc w:val="center"/>
-              <w:rPr>
-                <w:rFonts w:ascii="Times New Roman" w:hAnsi="Times New Roman" w:cs="Times New Roman"/>
-              </w:rPr>
-            </w:pPr>
-          </w:p>
-        </w:tc>
-        <w:tc>
-          <w:tcPr>
-            <w:tcW w:w="0" w:type="auto"/>
-          </w:tcPr>
-          <w:p>
-            <w:pPr>
-              <w:jc w:val="center"/>
-              <w:rPr>
-                <w:rFonts w:ascii="Times New Roman" w:hAnsi="Times New Roman" w:cs="Times New Roman"/>
-              </w:rPr>
-            </w:pPr>
-          </w:p>
-        </w:tc>
-        <w:tc>
-          <w:tcPr>
-            <w:tcW w:w="0" w:type="auto"/>
-          </w:tcPr>
-          <w:p>
-            <w:pPr>
-              <w:jc w:val="center"/>
-              <w:rPr>
-                <w:rFonts w:ascii="Times New Roman" w:hAnsi="Times New Roman" w:cs="Times New Roman"/>
-              </w:rPr>
-            </w:pPr>
+            <w:r>
+              <w:rPr>
+                <w:rFonts w:ascii="Times New Roman" w:hAnsi="Times New Roman" w:cs="Times New Roman"/>
+              </w:rPr>
+              <w:t>0.231</w:t>
+            </w:r>
+          </w:p>
+        </w:tc>
+        <w:tc>
+          <w:tcPr>
+            <w:tcW w:w="0" w:type="auto"/>
+          </w:tcPr>
+          <w:p>
+            <w:pPr>
+              <w:jc w:val="center"/>
+              <w:rPr>
+                <w:rFonts w:ascii="Times New Roman" w:hAnsi="Times New Roman" w:cs="Times New Roman"/>
+              </w:rPr>
+            </w:pPr>
+            <w:r>
+              <w:rPr>
+                <w:rFonts w:ascii="Times New Roman" w:hAnsi="Times New Roman" w:cs="Times New Roman"/>
+              </w:rPr>
+              <w:t>0.246</w:t>
+            </w:r>
+          </w:p>
+        </w:tc>
+        <w:tc>
+          <w:tcPr>
+            <w:tcW w:w="0" w:type="auto"/>
+          </w:tcPr>
+          <w:p>
+            <w:pPr>
+              <w:jc w:val="center"/>
+              <w:rPr>
+                <w:rFonts w:ascii="Times New Roman" w:hAnsi="Times New Roman" w:cs="Times New Roman"/>
+              </w:rPr>
+            </w:pPr>
+            <w:r>
+              <w:rPr>
+                <w:rFonts w:ascii="Times New Roman" w:hAnsi="Times New Roman" w:cs="Times New Roman"/>
+              </w:rPr>
+              <w:t>0.143</w:t>
+            </w:r>
+          </w:p>
+        </w:tc>
+        <w:tc>
+          <w:tcPr>
+            <w:tcW w:w="0" w:type="auto"/>
+          </w:tcPr>
+          <w:p>
+            <w:pPr>
+              <w:jc w:val="center"/>
+              <w:rPr>
+                <w:rFonts w:ascii="Times New Roman" w:hAnsi="Times New Roman" w:cs="Times New Roman"/>
+              </w:rPr>
+            </w:pPr>
+            <w:r>
+              <w:rPr>
+                <w:rFonts w:ascii="Times New Roman" w:hAnsi="Times New Roman" w:cs="Times New Roman"/>
+              </w:rPr>
+              <w:t>0.131</w:t>
+            </w:r>
           </w:p>
         </w:tc>
       </w:tr>
@@ -9275,45 +9527,69 @@
                 <w:rFonts w:ascii="Times New Roman" w:hAnsi="Times New Roman" w:cs="Times New Roman"/>
               </w:rPr>
             </w:pPr>
-          </w:p>
-        </w:tc>
-        <w:tc>
-          <w:tcPr>
-            <w:tcW w:w="0" w:type="auto"/>
-          </w:tcPr>
-          <w:p>
-            <w:pPr>
-              <w:jc w:val="center"/>
-              <w:rPr>
-                <w:rFonts w:ascii="Times New Roman" w:hAnsi="Times New Roman" w:cs="Times New Roman"/>
-              </w:rPr>
-            </w:pPr>
-          </w:p>
-        </w:tc>
-        <w:tc>
-          <w:tcPr>
-            <w:tcW w:w="0" w:type="auto"/>
-          </w:tcPr>
-          <w:p>
-            <w:pPr>
-              <w:jc w:val="center"/>
-              <w:rPr>
-                <w:rFonts w:ascii="Times New Roman" w:hAnsi="Times New Roman" w:cs="Times New Roman"/>
-              </w:rPr>
-            </w:pPr>
-          </w:p>
-        </w:tc>
-        <w:tc>
-          <w:tcPr>
-            <w:tcW w:w="0" w:type="auto"/>
-          </w:tcPr>
-          <w:p>
-            <w:pPr>
-              <w:jc w:val="center"/>
-              <w:rPr>
-                <w:rFonts w:ascii="Times New Roman" w:hAnsi="Times New Roman" w:cs="Times New Roman"/>
-              </w:rPr>
-            </w:pPr>
+            <w:r>
+              <w:rPr>
+                <w:rFonts w:ascii="Times New Roman" w:hAnsi="Times New Roman" w:cs="Times New Roman"/>
+              </w:rPr>
+              <w:t>0.254</w:t>
+            </w:r>
+          </w:p>
+        </w:tc>
+        <w:tc>
+          <w:tcPr>
+            <w:tcW w:w="0" w:type="auto"/>
+          </w:tcPr>
+          <w:p>
+            <w:pPr>
+              <w:jc w:val="center"/>
+              <w:rPr>
+                <w:rFonts w:ascii="Times New Roman" w:hAnsi="Times New Roman" w:cs="Times New Roman"/>
+              </w:rPr>
+            </w:pPr>
+            <w:r>
+              <w:rPr>
+                <w:rFonts w:ascii="Times New Roman" w:hAnsi="Times New Roman" w:cs="Times New Roman"/>
+              </w:rPr>
+              <w:t>0.203</w:t>
+            </w:r>
+          </w:p>
+        </w:tc>
+        <w:tc>
+          <w:tcPr>
+            <w:tcW w:w="0" w:type="auto"/>
+          </w:tcPr>
+          <w:p>
+            <w:pPr>
+              <w:jc w:val="center"/>
+              <w:rPr>
+                <w:rFonts w:ascii="Times New Roman" w:hAnsi="Times New Roman" w:cs="Times New Roman"/>
+              </w:rPr>
+            </w:pPr>
+            <w:r>
+              <w:rPr>
+                <w:rFonts w:ascii="Times New Roman" w:hAnsi="Times New Roman" w:cs="Times New Roman"/>
+              </w:rPr>
+              <w:t>0.133</w:t>
+            </w:r>
+          </w:p>
+        </w:tc>
+        <w:tc>
+          <w:tcPr>
+            <w:tcW w:w="0" w:type="auto"/>
+          </w:tcPr>
+          <w:p>
+            <w:pPr>
+              <w:jc w:val="center"/>
+              <w:rPr>
+                <w:rFonts w:ascii="Times New Roman" w:hAnsi="Times New Roman" w:cs="Times New Roman"/>
+              </w:rPr>
+            </w:pPr>
+            <w:r>
+              <w:rPr>
+                <w:rFonts w:ascii="Times New Roman" w:hAnsi="Times New Roman" w:cs="Times New Roman"/>
+              </w:rPr>
+              <w:t>0.136</w:t>
+            </w:r>
           </w:p>
         </w:tc>
       </w:tr>
@@ -10134,45 +10410,71 @@
                 <w:rFonts w:ascii="Times New Roman" w:hAnsi="Times New Roman" w:cs="Times New Roman"/>
               </w:rPr>
             </w:pPr>
-          </w:p>
-        </w:tc>
-        <w:tc>
-          <w:tcPr>
-            <w:tcW w:w="0" w:type="auto"/>
-          </w:tcPr>
-          <w:p>
-            <w:pPr>
-              <w:jc w:val="center"/>
-              <w:rPr>
-                <w:rFonts w:ascii="Times New Roman" w:hAnsi="Times New Roman" w:cs="Times New Roman"/>
-              </w:rPr>
-            </w:pPr>
-          </w:p>
-        </w:tc>
-        <w:tc>
-          <w:tcPr>
-            <w:tcW w:w="0" w:type="auto"/>
-          </w:tcPr>
-          <w:p>
-            <w:pPr>
-              <w:jc w:val="center"/>
-              <w:rPr>
-                <w:rFonts w:ascii="Times New Roman" w:hAnsi="Times New Roman" w:cs="Times New Roman"/>
-              </w:rPr>
-            </w:pPr>
-          </w:p>
-        </w:tc>
-        <w:tc>
-          <w:tcPr>
-            <w:tcW w:w="0" w:type="auto"/>
-          </w:tcPr>
-          <w:p>
-            <w:pPr>
-              <w:jc w:val="center"/>
-              <w:rPr>
-                <w:rFonts w:ascii="Times New Roman" w:hAnsi="Times New Roman" w:cs="Times New Roman"/>
-              </w:rPr>
-            </w:pPr>
+            <w:r>
+              <w:rPr>
+                <w:rFonts w:ascii="Times New Roman" w:hAnsi="Times New Roman" w:cs="Times New Roman"/>
+              </w:rPr>
+              <w:t>0.223</w:t>
+            </w:r>
+          </w:p>
+        </w:tc>
+        <w:tc>
+          <w:tcPr>
+            <w:tcW w:w="0" w:type="auto"/>
+          </w:tcPr>
+          <w:p>
+            <w:pPr>
+              <w:jc w:val="center"/>
+              <w:rPr>
+                <w:rFonts w:ascii="Times New Roman" w:hAnsi="Times New Roman" w:cs="Times New Roman"/>
+              </w:rPr>
+            </w:pPr>
+            <w:r>
+              <w:rPr>
+                <w:rFonts w:ascii="Times New Roman" w:hAnsi="Times New Roman" w:cs="Times New Roman"/>
+              </w:rPr>
+              <w:t>0.248</w:t>
+            </w:r>
+            <w:bookmarkStart w:id="0" w:name="_GoBack"/>
+            <w:bookmarkEnd w:id="0"/>
+          </w:p>
+        </w:tc>
+        <w:tc>
+          <w:tcPr>
+            <w:tcW w:w="0" w:type="auto"/>
+          </w:tcPr>
+          <w:p>
+            <w:pPr>
+              <w:jc w:val="center"/>
+              <w:rPr>
+                <w:rFonts w:ascii="Times New Roman" w:hAnsi="Times New Roman" w:cs="Times New Roman"/>
+              </w:rPr>
+            </w:pPr>
+            <w:r>
+              <w:rPr>
+                <w:rFonts w:ascii="Times New Roman" w:hAnsi="Times New Roman" w:cs="Times New Roman"/>
+              </w:rPr>
+              <w:t>0.129</w:t>
+            </w:r>
+          </w:p>
+        </w:tc>
+        <w:tc>
+          <w:tcPr>
+            <w:tcW w:w="0" w:type="auto"/>
+          </w:tcPr>
+          <w:p>
+            <w:pPr>
+              <w:jc w:val="center"/>
+              <w:rPr>
+                <w:rFonts w:ascii="Times New Roman" w:hAnsi="Times New Roman" w:cs="Times New Roman"/>
+              </w:rPr>
+            </w:pPr>
+            <w:r>
+              <w:rPr>
+                <w:rFonts w:ascii="Times New Roman" w:hAnsi="Times New Roman" w:cs="Times New Roman"/>
+              </w:rPr>
+              <w:t>0.133</w:t>
+            </w:r>
           </w:p>
         </w:tc>
       </w:tr>
@@ -10993,45 +11295,69 @@
                 <w:rFonts w:ascii="Times New Roman" w:hAnsi="Times New Roman" w:cs="Times New Roman"/>
               </w:rPr>
             </w:pPr>
-          </w:p>
-        </w:tc>
-        <w:tc>
-          <w:tcPr>
-            <w:tcW w:w="0" w:type="auto"/>
-          </w:tcPr>
-          <w:p>
-            <w:pPr>
-              <w:jc w:val="center"/>
-              <w:rPr>
-                <w:rFonts w:ascii="Times New Roman" w:hAnsi="Times New Roman" w:cs="Times New Roman"/>
-              </w:rPr>
-            </w:pPr>
-          </w:p>
-        </w:tc>
-        <w:tc>
-          <w:tcPr>
-            <w:tcW w:w="0" w:type="auto"/>
-          </w:tcPr>
-          <w:p>
-            <w:pPr>
-              <w:jc w:val="center"/>
-              <w:rPr>
-                <w:rFonts w:ascii="Times New Roman" w:hAnsi="Times New Roman" w:cs="Times New Roman"/>
-              </w:rPr>
-            </w:pPr>
-          </w:p>
-        </w:tc>
-        <w:tc>
-          <w:tcPr>
-            <w:tcW w:w="0" w:type="auto"/>
-          </w:tcPr>
-          <w:p>
-            <w:pPr>
-              <w:jc w:val="center"/>
-              <w:rPr>
-                <w:rFonts w:ascii="Times New Roman" w:hAnsi="Times New Roman" w:cs="Times New Roman"/>
-              </w:rPr>
-            </w:pPr>
+            <w:r>
+              <w:rPr>
+                <w:rFonts w:ascii="Times New Roman" w:hAnsi="Times New Roman" w:cs="Times New Roman"/>
+              </w:rPr>
+              <w:t>0.237</w:t>
+            </w:r>
+          </w:p>
+        </w:tc>
+        <w:tc>
+          <w:tcPr>
+            <w:tcW w:w="0" w:type="auto"/>
+          </w:tcPr>
+          <w:p>
+            <w:pPr>
+              <w:jc w:val="center"/>
+              <w:rPr>
+                <w:rFonts w:ascii="Times New Roman" w:hAnsi="Times New Roman" w:cs="Times New Roman"/>
+              </w:rPr>
+            </w:pPr>
+            <w:r>
+              <w:rPr>
+                <w:rFonts w:ascii="Times New Roman" w:hAnsi="Times New Roman" w:cs="Times New Roman"/>
+              </w:rPr>
+              <w:t>0.249</w:t>
+            </w:r>
+          </w:p>
+        </w:tc>
+        <w:tc>
+          <w:tcPr>
+            <w:tcW w:w="0" w:type="auto"/>
+          </w:tcPr>
+          <w:p>
+            <w:pPr>
+              <w:jc w:val="center"/>
+              <w:rPr>
+                <w:rFonts w:ascii="Times New Roman" w:hAnsi="Times New Roman" w:cs="Times New Roman"/>
+              </w:rPr>
+            </w:pPr>
+            <w:r>
+              <w:rPr>
+                <w:rFonts w:ascii="Times New Roman" w:hAnsi="Times New Roman" w:cs="Times New Roman"/>
+              </w:rPr>
+              <w:t>0.134</w:t>
+            </w:r>
+          </w:p>
+        </w:tc>
+        <w:tc>
+          <w:tcPr>
+            <w:tcW w:w="0" w:type="auto"/>
+          </w:tcPr>
+          <w:p>
+            <w:pPr>
+              <w:jc w:val="center"/>
+              <w:rPr>
+                <w:rFonts w:ascii="Times New Roman" w:hAnsi="Times New Roman" w:cs="Times New Roman"/>
+              </w:rPr>
+            </w:pPr>
+            <w:r>
+              <w:rPr>
+                <w:rFonts w:ascii="Times New Roman" w:hAnsi="Times New Roman" w:cs="Times New Roman"/>
+              </w:rPr>
+              <w:t>0.132</w:t>
+            </w:r>
           </w:p>
         </w:tc>
       </w:tr>
@@ -11848,45 +12174,69 @@
                 <w:rFonts w:ascii="Times New Roman" w:hAnsi="Times New Roman" w:cs="Times New Roman"/>
               </w:rPr>
             </w:pPr>
-          </w:p>
-        </w:tc>
-        <w:tc>
-          <w:tcPr>
-            <w:tcW w:w="0" w:type="auto"/>
-          </w:tcPr>
-          <w:p>
-            <w:pPr>
-              <w:jc w:val="center"/>
-              <w:rPr>
-                <w:rFonts w:ascii="Times New Roman" w:hAnsi="Times New Roman" w:cs="Times New Roman"/>
-              </w:rPr>
-            </w:pPr>
-          </w:p>
-        </w:tc>
-        <w:tc>
-          <w:tcPr>
-            <w:tcW w:w="0" w:type="auto"/>
-          </w:tcPr>
-          <w:p>
-            <w:pPr>
-              <w:jc w:val="center"/>
-              <w:rPr>
-                <w:rFonts w:ascii="Times New Roman" w:hAnsi="Times New Roman" w:cs="Times New Roman"/>
-              </w:rPr>
-            </w:pPr>
-          </w:p>
-        </w:tc>
-        <w:tc>
-          <w:tcPr>
-            <w:tcW w:w="0" w:type="auto"/>
-          </w:tcPr>
-          <w:p>
-            <w:pPr>
-              <w:jc w:val="center"/>
-              <w:rPr>
-                <w:rFonts w:ascii="Times New Roman" w:hAnsi="Times New Roman" w:cs="Times New Roman"/>
-              </w:rPr>
-            </w:pPr>
+            <w:r>
+              <w:rPr>
+                <w:rFonts w:ascii="Times New Roman" w:hAnsi="Times New Roman" w:cs="Times New Roman"/>
+              </w:rPr>
+              <w:t>0.264</w:t>
+            </w:r>
+          </w:p>
+        </w:tc>
+        <w:tc>
+          <w:tcPr>
+            <w:tcW w:w="0" w:type="auto"/>
+          </w:tcPr>
+          <w:p>
+            <w:pPr>
+              <w:jc w:val="center"/>
+              <w:rPr>
+                <w:rFonts w:ascii="Times New Roman" w:hAnsi="Times New Roman" w:cs="Times New Roman"/>
+              </w:rPr>
+            </w:pPr>
+            <w:r>
+              <w:rPr>
+                <w:rFonts w:ascii="Times New Roman" w:hAnsi="Times New Roman" w:cs="Times New Roman"/>
+              </w:rPr>
+              <w:t>0.241</w:t>
+            </w:r>
+          </w:p>
+        </w:tc>
+        <w:tc>
+          <w:tcPr>
+            <w:tcW w:w="0" w:type="auto"/>
+          </w:tcPr>
+          <w:p>
+            <w:pPr>
+              <w:jc w:val="center"/>
+              <w:rPr>
+                <w:rFonts w:ascii="Times New Roman" w:hAnsi="Times New Roman" w:cs="Times New Roman"/>
+              </w:rPr>
+            </w:pPr>
+            <w:r>
+              <w:rPr>
+                <w:rFonts w:ascii="Times New Roman" w:hAnsi="Times New Roman" w:cs="Times New Roman"/>
+              </w:rPr>
+              <w:t>0.119</w:t>
+            </w:r>
+          </w:p>
+        </w:tc>
+        <w:tc>
+          <w:tcPr>
+            <w:tcW w:w="0" w:type="auto"/>
+          </w:tcPr>
+          <w:p>
+            <w:pPr>
+              <w:jc w:val="center"/>
+              <w:rPr>
+                <w:rFonts w:ascii="Times New Roman" w:hAnsi="Times New Roman" w:cs="Times New Roman"/>
+              </w:rPr>
+            </w:pPr>
+            <w:r>
+              <w:rPr>
+                <w:rFonts w:ascii="Times New Roman" w:hAnsi="Times New Roman" w:cs="Times New Roman"/>
+              </w:rPr>
+              <w:t>0.134</w:t>
+            </w:r>
           </w:p>
         </w:tc>
       </w:tr>
@@ -12699,45 +13049,69 @@
                 <w:rFonts w:ascii="Times New Roman" w:hAnsi="Times New Roman" w:cs="Times New Roman"/>
               </w:rPr>
             </w:pPr>
-          </w:p>
-        </w:tc>
-        <w:tc>
-          <w:tcPr>
-            <w:tcW w:w="0" w:type="auto"/>
-          </w:tcPr>
-          <w:p>
-            <w:pPr>
-              <w:jc w:val="center"/>
-              <w:rPr>
-                <w:rFonts w:ascii="Times New Roman" w:hAnsi="Times New Roman" w:cs="Times New Roman"/>
-              </w:rPr>
-            </w:pPr>
-          </w:p>
-        </w:tc>
-        <w:tc>
-          <w:tcPr>
-            <w:tcW w:w="0" w:type="auto"/>
-          </w:tcPr>
-          <w:p>
-            <w:pPr>
-              <w:jc w:val="center"/>
-              <w:rPr>
-                <w:rFonts w:ascii="Times New Roman" w:hAnsi="Times New Roman" w:cs="Times New Roman"/>
-              </w:rPr>
-            </w:pPr>
-          </w:p>
-        </w:tc>
-        <w:tc>
-          <w:tcPr>
-            <w:tcW w:w="0" w:type="auto"/>
-          </w:tcPr>
-          <w:p>
-            <w:pPr>
-              <w:jc w:val="center"/>
-              <w:rPr>
-                <w:rFonts w:ascii="Times New Roman" w:hAnsi="Times New Roman" w:cs="Times New Roman"/>
-              </w:rPr>
-            </w:pPr>
+            <w:r>
+              <w:rPr>
+                <w:rFonts w:ascii="Times New Roman" w:hAnsi="Times New Roman" w:cs="Times New Roman"/>
+              </w:rPr>
+              <w:t>0.254</w:t>
+            </w:r>
+          </w:p>
+        </w:tc>
+        <w:tc>
+          <w:tcPr>
+            <w:tcW w:w="0" w:type="auto"/>
+          </w:tcPr>
+          <w:p>
+            <w:pPr>
+              <w:jc w:val="center"/>
+              <w:rPr>
+                <w:rFonts w:ascii="Times New Roman" w:hAnsi="Times New Roman" w:cs="Times New Roman"/>
+              </w:rPr>
+            </w:pPr>
+            <w:r>
+              <w:rPr>
+                <w:rFonts w:ascii="Times New Roman" w:hAnsi="Times New Roman" w:cs="Times New Roman"/>
+              </w:rPr>
+              <w:t>0.217</w:t>
+            </w:r>
+          </w:p>
+        </w:tc>
+        <w:tc>
+          <w:tcPr>
+            <w:tcW w:w="0" w:type="auto"/>
+          </w:tcPr>
+          <w:p>
+            <w:pPr>
+              <w:jc w:val="center"/>
+              <w:rPr>
+                <w:rFonts w:ascii="Times New Roman" w:hAnsi="Times New Roman" w:cs="Times New Roman"/>
+              </w:rPr>
+            </w:pPr>
+            <w:r>
+              <w:rPr>
+                <w:rFonts w:ascii="Times New Roman" w:hAnsi="Times New Roman" w:cs="Times New Roman"/>
+              </w:rPr>
+              <w:t>0.133</w:t>
+            </w:r>
+          </w:p>
+        </w:tc>
+        <w:tc>
+          <w:tcPr>
+            <w:tcW w:w="0" w:type="auto"/>
+          </w:tcPr>
+          <w:p>
+            <w:pPr>
+              <w:jc w:val="center"/>
+              <w:rPr>
+                <w:rFonts w:ascii="Times New Roman" w:hAnsi="Times New Roman" w:cs="Times New Roman"/>
+              </w:rPr>
+            </w:pPr>
+            <w:r>
+              <w:rPr>
+                <w:rFonts w:ascii="Times New Roman" w:hAnsi="Times New Roman" w:cs="Times New Roman"/>
+              </w:rPr>
+              <w:t>0.133</w:t>
+            </w:r>
           </w:p>
         </w:tc>
       </w:tr>
@@ -13550,45 +13924,69 @@
                 <w:rFonts w:ascii="Times New Roman" w:hAnsi="Times New Roman" w:cs="Times New Roman"/>
               </w:rPr>
             </w:pPr>
-          </w:p>
-        </w:tc>
-        <w:tc>
-          <w:tcPr>
-            <w:tcW w:w="0" w:type="auto"/>
-          </w:tcPr>
-          <w:p>
-            <w:pPr>
-              <w:jc w:val="center"/>
-              <w:rPr>
-                <w:rFonts w:ascii="Times New Roman" w:hAnsi="Times New Roman" w:cs="Times New Roman"/>
-              </w:rPr>
-            </w:pPr>
-          </w:p>
-        </w:tc>
-        <w:tc>
-          <w:tcPr>
-            <w:tcW w:w="0" w:type="auto"/>
-          </w:tcPr>
-          <w:p>
-            <w:pPr>
-              <w:jc w:val="center"/>
-              <w:rPr>
-                <w:rFonts w:ascii="Times New Roman" w:hAnsi="Times New Roman" w:cs="Times New Roman"/>
-              </w:rPr>
-            </w:pPr>
-          </w:p>
-        </w:tc>
-        <w:tc>
-          <w:tcPr>
-            <w:tcW w:w="0" w:type="auto"/>
-          </w:tcPr>
-          <w:p>
-            <w:pPr>
-              <w:jc w:val="center"/>
-              <w:rPr>
-                <w:rFonts w:ascii="Times New Roman" w:hAnsi="Times New Roman" w:cs="Times New Roman"/>
-              </w:rPr>
-            </w:pPr>
+            <w:r>
+              <w:rPr>
+                <w:rFonts w:ascii="Times New Roman" w:hAnsi="Times New Roman" w:cs="Times New Roman"/>
+              </w:rPr>
+              <w:t>0.253</w:t>
+            </w:r>
+          </w:p>
+        </w:tc>
+        <w:tc>
+          <w:tcPr>
+            <w:tcW w:w="0" w:type="auto"/>
+          </w:tcPr>
+          <w:p>
+            <w:pPr>
+              <w:jc w:val="center"/>
+              <w:rPr>
+                <w:rFonts w:ascii="Times New Roman" w:hAnsi="Times New Roman" w:cs="Times New Roman"/>
+              </w:rPr>
+            </w:pPr>
+            <w:r>
+              <w:rPr>
+                <w:rFonts w:ascii="Times New Roman" w:hAnsi="Times New Roman" w:cs="Times New Roman"/>
+              </w:rPr>
+              <w:t>0.240</w:t>
+            </w:r>
+          </w:p>
+        </w:tc>
+        <w:tc>
+          <w:tcPr>
+            <w:tcW w:w="0" w:type="auto"/>
+          </w:tcPr>
+          <w:p>
+            <w:pPr>
+              <w:jc w:val="center"/>
+              <w:rPr>
+                <w:rFonts w:ascii="Times New Roman" w:hAnsi="Times New Roman" w:cs="Times New Roman"/>
+              </w:rPr>
+            </w:pPr>
+            <w:r>
+              <w:rPr>
+                <w:rFonts w:ascii="Times New Roman" w:hAnsi="Times New Roman" w:cs="Times New Roman"/>
+              </w:rPr>
+              <w:t>0.139</w:t>
+            </w:r>
+          </w:p>
+        </w:tc>
+        <w:tc>
+          <w:tcPr>
+            <w:tcW w:w="0" w:type="auto"/>
+          </w:tcPr>
+          <w:p>
+            <w:pPr>
+              <w:jc w:val="center"/>
+              <w:rPr>
+                <w:rFonts w:ascii="Times New Roman" w:hAnsi="Times New Roman" w:cs="Times New Roman"/>
+              </w:rPr>
+            </w:pPr>
+            <w:r>
+              <w:rPr>
+                <w:rFonts w:ascii="Times New Roman" w:hAnsi="Times New Roman" w:cs="Times New Roman"/>
+              </w:rPr>
+              <w:t>0.128</w:t>
+            </w:r>
           </w:p>
         </w:tc>
       </w:tr>
@@ -14405,45 +14803,69 @@
                 <w:rFonts w:ascii="Times New Roman" w:hAnsi="Times New Roman" w:cs="Times New Roman"/>
               </w:rPr>
             </w:pPr>
-          </w:p>
-        </w:tc>
-        <w:tc>
-          <w:tcPr>
-            <w:tcW w:w="0" w:type="auto"/>
-          </w:tcPr>
-          <w:p>
-            <w:pPr>
-              <w:jc w:val="center"/>
-              <w:rPr>
-                <w:rFonts w:ascii="Times New Roman" w:hAnsi="Times New Roman" w:cs="Times New Roman"/>
-              </w:rPr>
-            </w:pPr>
-          </w:p>
-        </w:tc>
-        <w:tc>
-          <w:tcPr>
-            <w:tcW w:w="0" w:type="auto"/>
-          </w:tcPr>
-          <w:p>
-            <w:pPr>
-              <w:jc w:val="center"/>
-              <w:rPr>
-                <w:rFonts w:ascii="Times New Roman" w:hAnsi="Times New Roman" w:cs="Times New Roman"/>
-              </w:rPr>
-            </w:pPr>
-          </w:p>
-        </w:tc>
-        <w:tc>
-          <w:tcPr>
-            <w:tcW w:w="0" w:type="auto"/>
-          </w:tcPr>
-          <w:p>
-            <w:pPr>
-              <w:jc w:val="center"/>
-              <w:rPr>
-                <w:rFonts w:ascii="Times New Roman" w:hAnsi="Times New Roman" w:cs="Times New Roman"/>
-              </w:rPr>
-            </w:pPr>
+            <w:r>
+              <w:rPr>
+                <w:rFonts w:ascii="Times New Roman" w:hAnsi="Times New Roman" w:cs="Times New Roman"/>
+              </w:rPr>
+              <w:t>0.236</w:t>
+            </w:r>
+          </w:p>
+        </w:tc>
+        <w:tc>
+          <w:tcPr>
+            <w:tcW w:w="0" w:type="auto"/>
+          </w:tcPr>
+          <w:p>
+            <w:pPr>
+              <w:jc w:val="center"/>
+              <w:rPr>
+                <w:rFonts w:ascii="Times New Roman" w:hAnsi="Times New Roman" w:cs="Times New Roman"/>
+              </w:rPr>
+            </w:pPr>
+            <w:r>
+              <w:rPr>
+                <w:rFonts w:ascii="Times New Roman" w:hAnsi="Times New Roman" w:cs="Times New Roman"/>
+              </w:rPr>
+              <w:t>0.237</w:t>
+            </w:r>
+          </w:p>
+        </w:tc>
+        <w:tc>
+          <w:tcPr>
+            <w:tcW w:w="0" w:type="auto"/>
+          </w:tcPr>
+          <w:p>
+            <w:pPr>
+              <w:jc w:val="center"/>
+              <w:rPr>
+                <w:rFonts w:ascii="Times New Roman" w:hAnsi="Times New Roman" w:cs="Times New Roman"/>
+              </w:rPr>
+            </w:pPr>
+            <w:r>
+              <w:rPr>
+                <w:rFonts w:ascii="Times New Roman" w:hAnsi="Times New Roman" w:cs="Times New Roman"/>
+              </w:rPr>
+              <w:t>0.159</w:t>
+            </w:r>
+          </w:p>
+        </w:tc>
+        <w:tc>
+          <w:tcPr>
+            <w:tcW w:w="0" w:type="auto"/>
+          </w:tcPr>
+          <w:p>
+            <w:pPr>
+              <w:jc w:val="center"/>
+              <w:rPr>
+                <w:rFonts w:ascii="Times New Roman" w:hAnsi="Times New Roman" w:cs="Times New Roman"/>
+              </w:rPr>
+            </w:pPr>
+            <w:r>
+              <w:rPr>
+                <w:rFonts w:ascii="Times New Roman" w:hAnsi="Times New Roman" w:cs="Times New Roman"/>
+              </w:rPr>
+              <w:t>0.127</w:t>
+            </w:r>
           </w:p>
         </w:tc>
       </w:tr>
@@ -15256,45 +15678,69 @@
                 <w:rFonts w:ascii="Times New Roman" w:hAnsi="Times New Roman" w:cs="Times New Roman"/>
               </w:rPr>
             </w:pPr>
-          </w:p>
-        </w:tc>
-        <w:tc>
-          <w:tcPr>
-            <w:tcW w:w="0" w:type="auto"/>
-          </w:tcPr>
-          <w:p>
-            <w:pPr>
-              <w:jc w:val="center"/>
-              <w:rPr>
-                <w:rFonts w:ascii="Times New Roman" w:hAnsi="Times New Roman" w:cs="Times New Roman"/>
-              </w:rPr>
-            </w:pPr>
-          </w:p>
-        </w:tc>
-        <w:tc>
-          <w:tcPr>
-            <w:tcW w:w="0" w:type="auto"/>
-          </w:tcPr>
-          <w:p>
-            <w:pPr>
-              <w:jc w:val="center"/>
-              <w:rPr>
-                <w:rFonts w:ascii="Times New Roman" w:hAnsi="Times New Roman" w:cs="Times New Roman"/>
-              </w:rPr>
-            </w:pPr>
-          </w:p>
-        </w:tc>
-        <w:tc>
-          <w:tcPr>
-            <w:tcW w:w="0" w:type="auto"/>
-          </w:tcPr>
-          <w:p>
-            <w:pPr>
-              <w:jc w:val="center"/>
-              <w:rPr>
-                <w:rFonts w:ascii="Times New Roman" w:hAnsi="Times New Roman" w:cs="Times New Roman"/>
-              </w:rPr>
-            </w:pPr>
+            <w:r>
+              <w:rPr>
+                <w:rFonts w:ascii="Times New Roman" w:hAnsi="Times New Roman" w:cs="Times New Roman"/>
+              </w:rPr>
+              <w:t>0.245</w:t>
+            </w:r>
+          </w:p>
+        </w:tc>
+        <w:tc>
+          <w:tcPr>
+            <w:tcW w:w="0" w:type="auto"/>
+          </w:tcPr>
+          <w:p>
+            <w:pPr>
+              <w:jc w:val="center"/>
+              <w:rPr>
+                <w:rFonts w:ascii="Times New Roman" w:hAnsi="Times New Roman" w:cs="Times New Roman"/>
+              </w:rPr>
+            </w:pPr>
+            <w:r>
+              <w:rPr>
+                <w:rFonts w:ascii="Times New Roman" w:hAnsi="Times New Roman" w:cs="Times New Roman"/>
+              </w:rPr>
+              <w:t>0.244</w:t>
+            </w:r>
+          </w:p>
+        </w:tc>
+        <w:tc>
+          <w:tcPr>
+            <w:tcW w:w="0" w:type="auto"/>
+          </w:tcPr>
+          <w:p>
+            <w:pPr>
+              <w:jc w:val="center"/>
+              <w:rPr>
+                <w:rFonts w:ascii="Times New Roman" w:hAnsi="Times New Roman" w:cs="Times New Roman"/>
+              </w:rPr>
+            </w:pPr>
+            <w:r>
+              <w:rPr>
+                <w:rFonts w:ascii="Times New Roman" w:hAnsi="Times New Roman" w:cs="Times New Roman"/>
+              </w:rPr>
+              <w:t>0.117</w:t>
+            </w:r>
+          </w:p>
+        </w:tc>
+        <w:tc>
+          <w:tcPr>
+            <w:tcW w:w="0" w:type="auto"/>
+          </w:tcPr>
+          <w:p>
+            <w:pPr>
+              <w:jc w:val="center"/>
+              <w:rPr>
+                <w:rFonts w:ascii="Times New Roman" w:hAnsi="Times New Roman" w:cs="Times New Roman"/>
+              </w:rPr>
+            </w:pPr>
+            <w:r>
+              <w:rPr>
+                <w:rFonts w:ascii="Times New Roman" w:hAnsi="Times New Roman" w:cs="Times New Roman"/>
+              </w:rPr>
+              <w:t>0.135</w:t>
+            </w:r>
           </w:p>
         </w:tc>
       </w:tr>
@@ -16107,45 +16553,69 @@
                 <w:rFonts w:ascii="Times New Roman" w:hAnsi="Times New Roman" w:cs="Times New Roman"/>
               </w:rPr>
             </w:pPr>
-          </w:p>
-        </w:tc>
-        <w:tc>
-          <w:tcPr>
-            <w:tcW w:w="0" w:type="auto"/>
-          </w:tcPr>
-          <w:p>
-            <w:pPr>
-              <w:jc w:val="center"/>
-              <w:rPr>
-                <w:rFonts w:ascii="Times New Roman" w:hAnsi="Times New Roman" w:cs="Times New Roman"/>
-              </w:rPr>
-            </w:pPr>
-          </w:p>
-        </w:tc>
-        <w:tc>
-          <w:tcPr>
-            <w:tcW w:w="0" w:type="auto"/>
-          </w:tcPr>
-          <w:p>
-            <w:pPr>
-              <w:jc w:val="center"/>
-              <w:rPr>
-                <w:rFonts w:ascii="Times New Roman" w:hAnsi="Times New Roman" w:cs="Times New Roman"/>
-              </w:rPr>
-            </w:pPr>
-          </w:p>
-        </w:tc>
-        <w:tc>
-          <w:tcPr>
-            <w:tcW w:w="0" w:type="auto"/>
-          </w:tcPr>
-          <w:p>
-            <w:pPr>
-              <w:jc w:val="center"/>
-              <w:rPr>
-                <w:rFonts w:ascii="Times New Roman" w:hAnsi="Times New Roman" w:cs="Times New Roman"/>
-              </w:rPr>
-            </w:pPr>
+            <w:r>
+              <w:rPr>
+                <w:rFonts w:ascii="Times New Roman" w:hAnsi="Times New Roman" w:cs="Times New Roman"/>
+              </w:rPr>
+              <w:t>0.240</w:t>
+            </w:r>
+          </w:p>
+        </w:tc>
+        <w:tc>
+          <w:tcPr>
+            <w:tcW w:w="0" w:type="auto"/>
+          </w:tcPr>
+          <w:p>
+            <w:pPr>
+              <w:jc w:val="center"/>
+              <w:rPr>
+                <w:rFonts w:ascii="Times New Roman" w:hAnsi="Times New Roman" w:cs="Times New Roman"/>
+              </w:rPr>
+            </w:pPr>
+            <w:r>
+              <w:rPr>
+                <w:rFonts w:ascii="Times New Roman" w:hAnsi="Times New Roman" w:cs="Times New Roman"/>
+              </w:rPr>
+              <w:t>0.248</w:t>
+            </w:r>
+          </w:p>
+        </w:tc>
+        <w:tc>
+          <w:tcPr>
+            <w:tcW w:w="0" w:type="auto"/>
+          </w:tcPr>
+          <w:p>
+            <w:pPr>
+              <w:jc w:val="center"/>
+              <w:rPr>
+                <w:rFonts w:ascii="Times New Roman" w:hAnsi="Times New Roman" w:cs="Times New Roman"/>
+              </w:rPr>
+            </w:pPr>
+            <w:r>
+              <w:rPr>
+                <w:rFonts w:ascii="Times New Roman" w:hAnsi="Times New Roman" w:cs="Times New Roman"/>
+              </w:rPr>
+              <w:t>0.121</w:t>
+            </w:r>
+          </w:p>
+        </w:tc>
+        <w:tc>
+          <w:tcPr>
+            <w:tcW w:w="0" w:type="auto"/>
+          </w:tcPr>
+          <w:p>
+            <w:pPr>
+              <w:jc w:val="center"/>
+              <w:rPr>
+                <w:rFonts w:ascii="Times New Roman" w:hAnsi="Times New Roman" w:cs="Times New Roman"/>
+              </w:rPr>
+            </w:pPr>
+            <w:r>
+              <w:rPr>
+                <w:rFonts w:ascii="Times New Roman" w:hAnsi="Times New Roman" w:cs="Times New Roman"/>
+              </w:rPr>
+              <w:t>0.143</w:t>
+            </w:r>
           </w:p>
         </w:tc>
       </w:tr>
@@ -16958,45 +17428,69 @@
                 <w:rFonts w:ascii="Times New Roman" w:hAnsi="Times New Roman" w:cs="Times New Roman"/>
               </w:rPr>
             </w:pPr>
-          </w:p>
-        </w:tc>
-        <w:tc>
-          <w:tcPr>
-            <w:tcW w:w="0" w:type="auto"/>
-          </w:tcPr>
-          <w:p>
-            <w:pPr>
-              <w:jc w:val="center"/>
-              <w:rPr>
-                <w:rFonts w:ascii="Times New Roman" w:hAnsi="Times New Roman" w:cs="Times New Roman"/>
-              </w:rPr>
-            </w:pPr>
-          </w:p>
-        </w:tc>
-        <w:tc>
-          <w:tcPr>
-            <w:tcW w:w="0" w:type="auto"/>
-          </w:tcPr>
-          <w:p>
-            <w:pPr>
-              <w:jc w:val="center"/>
-              <w:rPr>
-                <w:rFonts w:ascii="Times New Roman" w:hAnsi="Times New Roman" w:cs="Times New Roman"/>
-              </w:rPr>
-            </w:pPr>
-          </w:p>
-        </w:tc>
-        <w:tc>
-          <w:tcPr>
-            <w:tcW w:w="0" w:type="auto"/>
-          </w:tcPr>
-          <w:p>
-            <w:pPr>
-              <w:jc w:val="center"/>
-              <w:rPr>
-                <w:rFonts w:ascii="Times New Roman" w:hAnsi="Times New Roman" w:cs="Times New Roman"/>
-              </w:rPr>
-            </w:pPr>
+            <w:r>
+              <w:rPr>
+                <w:rFonts w:ascii="Times New Roman" w:hAnsi="Times New Roman" w:cs="Times New Roman"/>
+              </w:rPr>
+              <w:t>0.244</w:t>
+            </w:r>
+          </w:p>
+        </w:tc>
+        <w:tc>
+          <w:tcPr>
+            <w:tcW w:w="0" w:type="auto"/>
+          </w:tcPr>
+          <w:p>
+            <w:pPr>
+              <w:jc w:val="center"/>
+              <w:rPr>
+                <w:rFonts w:ascii="Times New Roman" w:hAnsi="Times New Roman" w:cs="Times New Roman"/>
+              </w:rPr>
+            </w:pPr>
+            <w:r>
+              <w:rPr>
+                <w:rFonts w:ascii="Times New Roman" w:hAnsi="Times New Roman" w:cs="Times New Roman"/>
+              </w:rPr>
+              <w:t>0.244</w:t>
+            </w:r>
+          </w:p>
+        </w:tc>
+        <w:tc>
+          <w:tcPr>
+            <w:tcW w:w="0" w:type="auto"/>
+          </w:tcPr>
+          <w:p>
+            <w:pPr>
+              <w:jc w:val="center"/>
+              <w:rPr>
+                <w:rFonts w:ascii="Times New Roman" w:hAnsi="Times New Roman" w:cs="Times New Roman"/>
+              </w:rPr>
+            </w:pPr>
+            <w:r>
+              <w:rPr>
+                <w:rFonts w:ascii="Times New Roman" w:hAnsi="Times New Roman" w:cs="Times New Roman"/>
+              </w:rPr>
+              <w:t>0.129</w:t>
+            </w:r>
+          </w:p>
+        </w:tc>
+        <w:tc>
+          <w:tcPr>
+            <w:tcW w:w="0" w:type="auto"/>
+          </w:tcPr>
+          <w:p>
+            <w:pPr>
+              <w:jc w:val="center"/>
+              <w:rPr>
+                <w:rFonts w:ascii="Times New Roman" w:hAnsi="Times New Roman" w:cs="Times New Roman"/>
+              </w:rPr>
+            </w:pPr>
+            <w:r>
+              <w:rPr>
+                <w:rFonts w:ascii="Times New Roman" w:hAnsi="Times New Roman" w:cs="Times New Roman"/>
+              </w:rPr>
+              <w:t>0.133</w:t>
+            </w:r>
           </w:p>
         </w:tc>
       </w:tr>
@@ -17813,45 +18307,69 @@
                 <w:rFonts w:ascii="Times New Roman" w:hAnsi="Times New Roman" w:cs="Times New Roman"/>
               </w:rPr>
             </w:pPr>
-          </w:p>
-        </w:tc>
-        <w:tc>
-          <w:tcPr>
-            <w:tcW w:w="0" w:type="auto"/>
-          </w:tcPr>
-          <w:p>
-            <w:pPr>
-              <w:jc w:val="center"/>
-              <w:rPr>
-                <w:rFonts w:ascii="Times New Roman" w:hAnsi="Times New Roman" w:cs="Times New Roman"/>
-              </w:rPr>
-            </w:pPr>
-          </w:p>
-        </w:tc>
-        <w:tc>
-          <w:tcPr>
-            <w:tcW w:w="0" w:type="auto"/>
-          </w:tcPr>
-          <w:p>
-            <w:pPr>
-              <w:jc w:val="center"/>
-              <w:rPr>
-                <w:rFonts w:ascii="Times New Roman" w:hAnsi="Times New Roman" w:cs="Times New Roman"/>
-              </w:rPr>
-            </w:pPr>
-          </w:p>
-        </w:tc>
-        <w:tc>
-          <w:tcPr>
-            <w:tcW w:w="0" w:type="auto"/>
-          </w:tcPr>
-          <w:p>
-            <w:pPr>
-              <w:jc w:val="center"/>
-              <w:rPr>
-                <w:rFonts w:ascii="Times New Roman" w:hAnsi="Times New Roman" w:cs="Times New Roman"/>
-              </w:rPr>
-            </w:pPr>
+            <w:r>
+              <w:rPr>
+                <w:rFonts w:ascii="Times New Roman" w:hAnsi="Times New Roman" w:cs="Times New Roman"/>
+              </w:rPr>
+              <w:t>0.251</w:t>
+            </w:r>
+          </w:p>
+        </w:tc>
+        <w:tc>
+          <w:tcPr>
+            <w:tcW w:w="0" w:type="auto"/>
+          </w:tcPr>
+          <w:p>
+            <w:pPr>
+              <w:jc w:val="center"/>
+              <w:rPr>
+                <w:rFonts w:ascii="Times New Roman" w:hAnsi="Times New Roman" w:cs="Times New Roman"/>
+              </w:rPr>
+            </w:pPr>
+            <w:r>
+              <w:rPr>
+                <w:rFonts w:ascii="Times New Roman" w:hAnsi="Times New Roman" w:cs="Times New Roman"/>
+              </w:rPr>
+              <w:t>0.242</w:t>
+            </w:r>
+          </w:p>
+        </w:tc>
+        <w:tc>
+          <w:tcPr>
+            <w:tcW w:w="0" w:type="auto"/>
+          </w:tcPr>
+          <w:p>
+            <w:pPr>
+              <w:jc w:val="center"/>
+              <w:rPr>
+                <w:rFonts w:ascii="Times New Roman" w:hAnsi="Times New Roman" w:cs="Times New Roman"/>
+              </w:rPr>
+            </w:pPr>
+            <w:r>
+              <w:rPr>
+                <w:rFonts w:ascii="Times New Roman" w:hAnsi="Times New Roman" w:cs="Times New Roman"/>
+              </w:rPr>
+              <w:t>0.119</w:t>
+            </w:r>
+          </w:p>
+        </w:tc>
+        <w:tc>
+          <w:tcPr>
+            <w:tcW w:w="0" w:type="auto"/>
+          </w:tcPr>
+          <w:p>
+            <w:pPr>
+              <w:jc w:val="center"/>
+              <w:rPr>
+                <w:rFonts w:ascii="Times New Roman" w:hAnsi="Times New Roman" w:cs="Times New Roman"/>
+              </w:rPr>
+            </w:pPr>
+            <w:r>
+              <w:rPr>
+                <w:rFonts w:ascii="Times New Roman" w:hAnsi="Times New Roman" w:cs="Times New Roman"/>
+              </w:rPr>
+              <w:t>0.137</w:t>
+            </w:r>
           </w:p>
         </w:tc>
       </w:tr>
@@ -18664,45 +19182,69 @@
                 <w:rFonts w:ascii="Times New Roman" w:hAnsi="Times New Roman" w:cs="Times New Roman"/>
               </w:rPr>
             </w:pPr>
-          </w:p>
-        </w:tc>
-        <w:tc>
-          <w:tcPr>
-            <w:tcW w:w="0" w:type="auto"/>
-          </w:tcPr>
-          <w:p>
-            <w:pPr>
-              <w:jc w:val="center"/>
-              <w:rPr>
-                <w:rFonts w:ascii="Times New Roman" w:hAnsi="Times New Roman" w:cs="Times New Roman"/>
-              </w:rPr>
-            </w:pPr>
-          </w:p>
-        </w:tc>
-        <w:tc>
-          <w:tcPr>
-            <w:tcW w:w="0" w:type="auto"/>
-          </w:tcPr>
-          <w:p>
-            <w:pPr>
-              <w:jc w:val="center"/>
-              <w:rPr>
-                <w:rFonts w:ascii="Times New Roman" w:hAnsi="Times New Roman" w:cs="Times New Roman"/>
-              </w:rPr>
-            </w:pPr>
-          </w:p>
-        </w:tc>
-        <w:tc>
-          <w:tcPr>
-            <w:tcW w:w="0" w:type="auto"/>
-          </w:tcPr>
-          <w:p>
-            <w:pPr>
-              <w:jc w:val="center"/>
-              <w:rPr>
-                <w:rFonts w:ascii="Times New Roman" w:hAnsi="Times New Roman" w:cs="Times New Roman"/>
-              </w:rPr>
-            </w:pPr>
+            <w:r>
+              <w:rPr>
+                <w:rFonts w:ascii="Times New Roman" w:hAnsi="Times New Roman" w:cs="Times New Roman"/>
+              </w:rPr>
+              <w:t>0.228</w:t>
+            </w:r>
+          </w:p>
+        </w:tc>
+        <w:tc>
+          <w:tcPr>
+            <w:tcW w:w="0" w:type="auto"/>
+          </w:tcPr>
+          <w:p>
+            <w:pPr>
+              <w:jc w:val="center"/>
+              <w:rPr>
+                <w:rFonts w:ascii="Times New Roman" w:hAnsi="Times New Roman" w:cs="Times New Roman"/>
+              </w:rPr>
+            </w:pPr>
+            <w:r>
+              <w:rPr>
+                <w:rFonts w:ascii="Times New Roman" w:hAnsi="Times New Roman" w:cs="Times New Roman"/>
+              </w:rPr>
+              <w:t>0.247</w:t>
+            </w:r>
+          </w:p>
+        </w:tc>
+        <w:tc>
+          <w:tcPr>
+            <w:tcW w:w="0" w:type="auto"/>
+          </w:tcPr>
+          <w:p>
+            <w:pPr>
+              <w:jc w:val="center"/>
+              <w:rPr>
+                <w:rFonts w:ascii="Times New Roman" w:hAnsi="Times New Roman" w:cs="Times New Roman"/>
+              </w:rPr>
+            </w:pPr>
+            <w:r>
+              <w:rPr>
+                <w:rFonts w:ascii="Times New Roman" w:hAnsi="Times New Roman" w:cs="Times New Roman"/>
+              </w:rPr>
+              <w:t>0.130</w:t>
+            </w:r>
+          </w:p>
+        </w:tc>
+        <w:tc>
+          <w:tcPr>
+            <w:tcW w:w="0" w:type="auto"/>
+          </w:tcPr>
+          <w:p>
+            <w:pPr>
+              <w:jc w:val="center"/>
+              <w:rPr>
+                <w:rFonts w:ascii="Times New Roman" w:hAnsi="Times New Roman" w:cs="Times New Roman"/>
+              </w:rPr>
+            </w:pPr>
+            <w:r>
+              <w:rPr>
+                <w:rFonts w:ascii="Times New Roman" w:hAnsi="Times New Roman" w:cs="Times New Roman"/>
+              </w:rPr>
+              <w:t>0.133</w:t>
+            </w:r>
           </w:p>
         </w:tc>
       </w:tr>
@@ -19528,45 +20070,73 @@
                 <w:rFonts w:ascii="Times New Roman" w:hAnsi="Times New Roman" w:cs="Times New Roman"/>
               </w:rPr>
             </w:pPr>
-          </w:p>
-        </w:tc>
-        <w:tc>
-          <w:tcPr>
-            <w:tcW w:w="0" w:type="auto"/>
-          </w:tcPr>
-          <w:p>
-            <w:pPr>
-              <w:jc w:val="center"/>
-              <w:rPr>
-                <w:rFonts w:ascii="Times New Roman" w:hAnsi="Times New Roman" w:cs="Times New Roman"/>
-              </w:rPr>
-            </w:pPr>
-          </w:p>
-        </w:tc>
-        <w:tc>
-          <w:tcPr>
-            <w:tcW w:w="0" w:type="auto"/>
-          </w:tcPr>
-          <w:p>
-            <w:pPr>
-              <w:jc w:val="center"/>
-              <w:rPr>
-                <w:rFonts w:ascii="Times New Roman" w:hAnsi="Times New Roman" w:cs="Times New Roman"/>
-              </w:rPr>
-            </w:pPr>
-          </w:p>
-        </w:tc>
-        <w:tc>
-          <w:tcPr>
-            <w:tcW w:w="0" w:type="auto"/>
-          </w:tcPr>
-          <w:p>
-            <w:pPr>
-              <w:jc w:val="center"/>
-              <w:rPr>
-                <w:rFonts w:ascii="Times New Roman" w:hAnsi="Times New Roman" w:cs="Times New Roman"/>
-              </w:rPr>
-            </w:pPr>
+            <w:r>
+              <w:rPr>
+                <w:rFonts w:ascii="Times New Roman" w:hAnsi="Times New Roman" w:cs="Times New Roman"/>
+              </w:rPr>
+              <w:t>0.234</w:t>
+            </w:r>
+          </w:p>
+        </w:tc>
+        <w:tc>
+          <w:tcPr>
+            <w:tcW w:w="0" w:type="auto"/>
+          </w:tcPr>
+          <w:p>
+            <w:pPr>
+              <w:jc w:val="center"/>
+              <w:rPr>
+                <w:rFonts w:ascii="Times New Roman" w:hAnsi="Times New Roman" w:cs="Times New Roman"/>
+              </w:rPr>
+            </w:pPr>
+            <w:r>
+              <w:rPr>
+                <w:rFonts w:ascii="Times New Roman" w:hAnsi="Times New Roman" w:cs="Times New Roman"/>
+              </w:rPr>
+              <w:t>0.246</w:t>
+            </w:r>
+          </w:p>
+        </w:tc>
+        <w:tc>
+          <w:tcPr>
+            <w:tcW w:w="0" w:type="auto"/>
+          </w:tcPr>
+          <w:p>
+            <w:pPr>
+              <w:jc w:val="center"/>
+              <w:rPr>
+                <w:rFonts w:ascii="Times New Roman" w:hAnsi="Times New Roman" w:cs="Times New Roman"/>
+                <w:b/>
+              </w:rPr>
+            </w:pPr>
+            <w:r>
+              <w:rPr>
+                <w:rFonts w:ascii="Times New Roman" w:hAnsi="Times New Roman" w:cs="Times New Roman"/>
+                <w:b/>
+              </w:rPr>
+              <w:t>0.109</w:t>
+            </w:r>
+          </w:p>
+        </w:tc>
+        <w:tc>
+          <w:tcPr>
+            <w:tcW w:w="0" w:type="auto"/>
+          </w:tcPr>
+          <w:p>
+            <w:pPr>
+              <w:jc w:val="center"/>
+              <w:rPr>
+                <w:rFonts w:ascii="Times New Roman" w:hAnsi="Times New Roman" w:cs="Times New Roman"/>
+                <w:b/>
+              </w:rPr>
+            </w:pPr>
+            <w:r>
+              <w:rPr>
+                <w:rFonts w:ascii="Times New Roman" w:hAnsi="Times New Roman" w:cs="Times New Roman"/>
+                <w:b/>
+              </w:rPr>
+              <w:t>0.136</w:t>
+            </w:r>
           </w:p>
         </w:tc>
       </w:tr>
@@ -20366,60 +20936,82 @@
               </w:rPr>
               <w:t>0.224</w:t>
             </w:r>
-            <w:bookmarkStart w:id="0" w:name="_GoBack"/>
-            <w:bookmarkEnd w:id="0"/>
-          </w:p>
-        </w:tc>
-        <w:tc>
-          <w:tcPr>
-            <w:tcW w:w="0" w:type="auto"/>
-          </w:tcPr>
-          <w:p>
-            <w:pPr>
-              <w:jc w:val="center"/>
-              <w:rPr>
-                <w:rFonts w:ascii="Times New Roman" w:hAnsi="Times New Roman" w:cs="Times New Roman"/>
-              </w:rPr>
-            </w:pPr>
-          </w:p>
-        </w:tc>
-        <w:tc>
-          <w:tcPr>
-            <w:tcW w:w="0" w:type="auto"/>
-          </w:tcPr>
-          <w:p>
-            <w:pPr>
-              <w:jc w:val="center"/>
-              <w:rPr>
-                <w:rFonts w:ascii="Times New Roman" w:hAnsi="Times New Roman" w:cs="Times New Roman"/>
-              </w:rPr>
-            </w:pPr>
-          </w:p>
-        </w:tc>
-        <w:tc>
-          <w:tcPr>
-            <w:tcW w:w="0" w:type="auto"/>
-          </w:tcPr>
-          <w:p>
-            <w:pPr>
-              <w:jc w:val="center"/>
-              <w:rPr>
-                <w:rFonts w:ascii="Times New Roman" w:hAnsi="Times New Roman" w:cs="Times New Roman"/>
-              </w:rPr>
-            </w:pPr>
-          </w:p>
-        </w:tc>
-        <w:tc>
-          <w:tcPr>
-            <w:tcW w:w="0" w:type="auto"/>
-          </w:tcPr>
-          <w:p>
-            <w:pPr>
-              <w:jc w:val="center"/>
-              <w:rPr>
-                <w:rFonts w:ascii="Times New Roman" w:hAnsi="Times New Roman" w:cs="Times New Roman"/>
-              </w:rPr>
-            </w:pPr>
+          </w:p>
+        </w:tc>
+        <w:tc>
+          <w:tcPr>
+            <w:tcW w:w="0" w:type="auto"/>
+          </w:tcPr>
+          <w:p>
+            <w:pPr>
+              <w:jc w:val="center"/>
+              <w:rPr>
+                <w:rFonts w:ascii="Times New Roman" w:hAnsi="Times New Roman" w:cs="Times New Roman"/>
+              </w:rPr>
+            </w:pPr>
+            <w:r>
+              <w:rPr>
+                <w:rFonts w:ascii="Times New Roman" w:hAnsi="Times New Roman" w:cs="Times New Roman"/>
+              </w:rPr>
+              <w:t>0.247</w:t>
+            </w:r>
+          </w:p>
+        </w:tc>
+        <w:tc>
+          <w:tcPr>
+            <w:tcW w:w="0" w:type="auto"/>
+          </w:tcPr>
+          <w:p>
+            <w:pPr>
+              <w:jc w:val="center"/>
+              <w:rPr>
+                <w:rFonts w:ascii="Times New Roman" w:hAnsi="Times New Roman" w:cs="Times New Roman"/>
+              </w:rPr>
+            </w:pPr>
+            <w:r>
+              <w:rPr>
+                <w:rFonts w:ascii="Times New Roman" w:hAnsi="Times New Roman" w:cs="Times New Roman"/>
+              </w:rPr>
+              <w:t>0.239</w:t>
+            </w:r>
+          </w:p>
+        </w:tc>
+        <w:tc>
+          <w:tcPr>
+            <w:tcW w:w="0" w:type="auto"/>
+          </w:tcPr>
+          <w:p>
+            <w:pPr>
+              <w:jc w:val="center"/>
+              <w:rPr>
+                <w:rFonts w:ascii="Times New Roman" w:hAnsi="Times New Roman" w:cs="Times New Roman"/>
+              </w:rPr>
+            </w:pPr>
+            <w:r>
+              <w:rPr>
+                <w:rFonts w:ascii="Times New Roman" w:hAnsi="Times New Roman" w:cs="Times New Roman"/>
+              </w:rPr>
+              <w:t>0.136</w:t>
+            </w:r>
+          </w:p>
+        </w:tc>
+        <w:tc>
+          <w:tcPr>
+            <w:tcW w:w="0" w:type="auto"/>
+          </w:tcPr>
+          <w:p>
+            <w:pPr>
+              <w:jc w:val="center"/>
+              <w:rPr>
+                <w:rFonts w:ascii="Times New Roman" w:hAnsi="Times New Roman" w:cs="Times New Roman"/>
+              </w:rPr>
+            </w:pPr>
+            <w:r>
+              <w:rPr>
+                <w:rFonts w:ascii="Times New Roman" w:hAnsi="Times New Roman" w:cs="Times New Roman"/>
+              </w:rPr>
+              <w:t>0.129</w:t>
+            </w:r>
           </w:p>
         </w:tc>
       </w:tr>

</xml_diff>